<commit_message>
updated gre question pattern
</commit_message>
<xml_diff>
--- a/iwp j comp.docx
+++ b/iwp j comp.docx
@@ -5,11 +5,12 @@
     <w:p>
       <w:pPr>
         <w:ind w:left="360" w:hanging="360"/>
+        <w:jc w:val="center"/>
         <w:rPr>
           <w:b/>
           <w:bCs/>
-          <w:sz w:val="36"/>
-          <w:szCs w:val="36"/>
+          <w:sz w:val="40"/>
+          <w:szCs w:val="40"/>
           <w:u w:val="single"/>
         </w:rPr>
       </w:pPr>
@@ -17,295 +18,490 @@
         <w:rPr>
           <w:b/>
           <w:bCs/>
-          <w:sz w:val="36"/>
-          <w:szCs w:val="36"/>
+          <w:sz w:val="40"/>
+          <w:szCs w:val="40"/>
           <w:u w:val="single"/>
         </w:rPr>
-        <w:t>GRE SAT ACT GMAT</w:t>
-      </w:r>
-    </w:p>
-    <w:p>
-      <w:pPr>
-        <w:pStyle w:val="ListParagraph"/>
-        <w:ind w:left="360"/>
-        <w:rPr>
-          <w:sz w:val="36"/>
-          <w:szCs w:val="36"/>
-        </w:rPr>
-      </w:pPr>
-    </w:p>
-    <w:p>
-      <w:pPr>
-        <w:pStyle w:val="ListParagraph"/>
-        <w:numPr>
-          <w:ilvl w:val="0"/>
-          <w:numId w:val="1"/>
-        </w:numPr>
-        <w:rPr>
-          <w:sz w:val="36"/>
-          <w:szCs w:val="36"/>
-        </w:rPr>
-      </w:pPr>
-      <w:r>
-        <w:rPr>
-          <w:sz w:val="36"/>
-          <w:szCs w:val="36"/>
-        </w:rPr>
-        <w:t>Time table Maker</w:t>
-      </w:r>
-    </w:p>
-    <w:p>
-      <w:pPr>
-        <w:pStyle w:val="ListParagraph"/>
-        <w:numPr>
-          <w:ilvl w:val="0"/>
-          <w:numId w:val="1"/>
-        </w:numPr>
-        <w:rPr>
-          <w:sz w:val="36"/>
-          <w:szCs w:val="36"/>
-        </w:rPr>
-      </w:pPr>
-      <w:r>
-        <w:rPr>
-          <w:sz w:val="36"/>
-          <w:szCs w:val="36"/>
-        </w:rPr>
-        <w:t>College Predictor</w:t>
-      </w:r>
-    </w:p>
-    <w:p>
-      <w:pPr>
-        <w:pStyle w:val="ListParagraph"/>
-        <w:numPr>
-          <w:ilvl w:val="0"/>
-          <w:numId w:val="1"/>
-        </w:numPr>
-        <w:rPr>
-          <w:sz w:val="36"/>
-          <w:szCs w:val="36"/>
-        </w:rPr>
-      </w:pPr>
-      <w:r>
-        <w:rPr>
-          <w:sz w:val="36"/>
-          <w:szCs w:val="36"/>
-        </w:rPr>
-        <w:t>Dynamic Adaptive Tests</w:t>
-      </w:r>
-    </w:p>
-    <w:p>
-      <w:pPr>
-        <w:rPr>
-          <w:sz w:val="36"/>
-          <w:szCs w:val="36"/>
-        </w:rPr>
-      </w:pPr>
-    </w:p>
-    <w:p>
-      <w:pPr>
-        <w:rPr>
-          <w:sz w:val="36"/>
-          <w:szCs w:val="36"/>
-        </w:rPr>
-      </w:pPr>
-      <w:r>
-        <w:rPr>
-          <w:sz w:val="36"/>
-          <w:szCs w:val="36"/>
-        </w:rPr>
-        <w:t>Login</w:t>
-      </w:r>
-    </w:p>
-    <w:p>
-      <w:pPr>
-        <w:rPr>
-          <w:sz w:val="36"/>
-          <w:szCs w:val="36"/>
-        </w:rPr>
-      </w:pPr>
-      <w:r>
-        <w:rPr>
-          <w:sz w:val="36"/>
-          <w:szCs w:val="36"/>
-        </w:rPr>
-        <w:t>Register</w:t>
-      </w:r>
-    </w:p>
-    <w:p>
-      <w:pPr>
-        <w:rPr>
-          <w:sz w:val="36"/>
-          <w:szCs w:val="36"/>
-        </w:rPr>
-      </w:pPr>
-      <w:r>
-        <w:rPr>
-          <w:sz w:val="36"/>
-          <w:szCs w:val="36"/>
-        </w:rPr>
-        <w:t>Score</w:t>
-      </w:r>
-    </w:p>
-    <w:p>
-      <w:pPr>
-        <w:rPr>
-          <w:sz w:val="36"/>
-          <w:szCs w:val="36"/>
-        </w:rPr>
-      </w:pPr>
-      <w:r>
-        <w:rPr>
-          <w:sz w:val="36"/>
-          <w:szCs w:val="36"/>
-        </w:rPr>
-        <w:t>Time</w:t>
-      </w:r>
-    </w:p>
-    <w:p>
-      <w:pPr>
-        <w:rPr>
-          <w:sz w:val="36"/>
-          <w:szCs w:val="36"/>
-        </w:rPr>
-      </w:pPr>
-      <w:r>
-        <w:rPr>
-          <w:sz w:val="36"/>
-          <w:szCs w:val="36"/>
-        </w:rPr>
-        <w:t>Hints</w:t>
-      </w:r>
-      <w:r>
-        <w:rPr>
-          <w:sz w:val="36"/>
-          <w:szCs w:val="36"/>
-        </w:rPr>
-        <w:t xml:space="preserve"> </w:t>
-      </w:r>
-    </w:p>
-    <w:p>
-      <w:pPr>
-        <w:rPr>
-          <w:sz w:val="36"/>
-          <w:szCs w:val="36"/>
-        </w:rPr>
-      </w:pPr>
-      <w:r>
-        <w:rPr>
-          <w:sz w:val="36"/>
-          <w:szCs w:val="36"/>
-        </w:rPr>
-        <w:t>Discussions</w:t>
-      </w:r>
-    </w:p>
-    <w:p>
-      <w:pPr>
-        <w:rPr>
-          <w:sz w:val="36"/>
-          <w:szCs w:val="36"/>
-        </w:rPr>
-      </w:pPr>
-      <w:r>
-        <w:rPr>
-          <w:sz w:val="36"/>
-          <w:szCs w:val="36"/>
-        </w:rPr>
-        <w:t>Difficulty Rating</w:t>
-      </w:r>
-    </w:p>
-    <w:p>
-      <w:pPr>
-        <w:rPr>
-          <w:sz w:val="36"/>
-          <w:szCs w:val="36"/>
-        </w:rPr>
-      </w:pPr>
-      <w:r>
-        <w:rPr>
-          <w:sz w:val="36"/>
-          <w:szCs w:val="36"/>
-        </w:rPr>
-        <w:t>Score tracking</w:t>
-      </w:r>
-    </w:p>
-    <w:p>
-      <w:pPr>
-        <w:rPr>
-          <w:sz w:val="36"/>
-          <w:szCs w:val="36"/>
-        </w:rPr>
-      </w:pPr>
-    </w:p>
-    <w:p>
-      <w:pPr>
-        <w:rPr>
-          <w:sz w:val="36"/>
-          <w:szCs w:val="36"/>
-        </w:rPr>
-      </w:pPr>
-      <w:r>
-        <w:rPr>
-          <w:sz w:val="36"/>
-          <w:szCs w:val="36"/>
-        </w:rPr>
-        <w:t>Mock Tests</w:t>
-      </w:r>
-    </w:p>
-    <w:p>
-      <w:pPr>
-        <w:rPr>
-          <w:sz w:val="36"/>
-          <w:szCs w:val="36"/>
-        </w:rPr>
-      </w:pPr>
-      <w:r>
-        <w:rPr>
-          <w:sz w:val="36"/>
-          <w:szCs w:val="36"/>
-        </w:rPr>
-        <w:t>Problems classification</w:t>
-      </w:r>
-    </w:p>
-    <w:p>
-      <w:pPr>
-        <w:rPr>
-          <w:sz w:val="36"/>
-          <w:szCs w:val="36"/>
-        </w:rPr>
-      </w:pPr>
-    </w:p>
-    <w:p>
-      <w:pPr>
-        <w:rPr>
-          <w:sz w:val="36"/>
-          <w:szCs w:val="36"/>
-        </w:rPr>
-      </w:pPr>
-    </w:p>
-    <w:p>
-      <w:pPr>
+        <w:t xml:space="preserve">IWP – </w:t>
+      </w:r>
+      <w:r>
         <w:rPr>
           <w:b/>
           <w:bCs/>
-          <w:sz w:val="36"/>
-          <w:szCs w:val="36"/>
+          <w:sz w:val="40"/>
+          <w:szCs w:val="40"/>
           <w:u w:val="single"/>
         </w:rPr>
-      </w:pPr>
-      <w:r>
+        <w:t>Exam Trainer Plan</w:t>
+      </w:r>
+    </w:p>
+    <w:p>
+      <w:pPr>
+        <w:ind w:left="360" w:hanging="360"/>
         <w:rPr>
           <w:b/>
           <w:bCs/>
           <w:sz w:val="36"/>
           <w:szCs w:val="36"/>
-          <w:u w:val="single"/>
-        </w:rPr>
-        <w:t>Review -1</w:t>
-      </w:r>
-    </w:p>
-    <w:p>
-      <w:pPr>
+        </w:rPr>
+      </w:pPr>
+      <w:r>
+        <w:rPr>
+          <w:b/>
+          <w:bCs/>
+          <w:sz w:val="36"/>
+          <w:szCs w:val="36"/>
+        </w:rPr>
+        <w:t>Exams to include:</w:t>
+      </w:r>
+    </w:p>
+    <w:p>
+      <w:pPr>
+        <w:pStyle w:val="ListParagraph"/>
+        <w:numPr>
+          <w:ilvl w:val="0"/>
+          <w:numId w:val="4"/>
+        </w:numPr>
+        <w:spacing w:after="0"/>
+        <w:rPr>
+          <w:sz w:val="36"/>
+          <w:szCs w:val="36"/>
+        </w:rPr>
+      </w:pPr>
+      <w:r>
+        <w:rPr>
+          <w:sz w:val="36"/>
+          <w:szCs w:val="36"/>
+        </w:rPr>
+        <w:t xml:space="preserve">GRE </w:t>
+      </w:r>
+    </w:p>
+    <w:p>
+      <w:pPr>
+        <w:pStyle w:val="ListParagraph"/>
+        <w:numPr>
+          <w:ilvl w:val="0"/>
+          <w:numId w:val="4"/>
+        </w:numPr>
+        <w:spacing w:after="0"/>
+        <w:rPr>
+          <w:sz w:val="36"/>
+          <w:szCs w:val="36"/>
+        </w:rPr>
+      </w:pPr>
+      <w:r>
+        <w:rPr>
+          <w:sz w:val="36"/>
+          <w:szCs w:val="36"/>
+        </w:rPr>
+        <w:t xml:space="preserve">SAT </w:t>
+      </w:r>
+    </w:p>
+    <w:p>
+      <w:pPr>
+        <w:pStyle w:val="ListParagraph"/>
+        <w:numPr>
+          <w:ilvl w:val="0"/>
+          <w:numId w:val="4"/>
+        </w:numPr>
+        <w:spacing w:after="0"/>
+        <w:rPr>
+          <w:sz w:val="36"/>
+          <w:szCs w:val="36"/>
+        </w:rPr>
+      </w:pPr>
+      <w:r>
+        <w:rPr>
+          <w:sz w:val="36"/>
+          <w:szCs w:val="36"/>
+        </w:rPr>
+        <w:t xml:space="preserve">ACT </w:t>
+      </w:r>
+    </w:p>
+    <w:p>
+      <w:pPr>
+        <w:pStyle w:val="ListParagraph"/>
+        <w:numPr>
+          <w:ilvl w:val="0"/>
+          <w:numId w:val="4"/>
+        </w:numPr>
+        <w:rPr>
+          <w:sz w:val="36"/>
+          <w:szCs w:val="36"/>
+        </w:rPr>
+      </w:pPr>
+      <w:r>
+        <w:rPr>
+          <w:sz w:val="36"/>
+          <w:szCs w:val="36"/>
+        </w:rPr>
+        <w:t>GMAT</w:t>
+      </w:r>
+    </w:p>
+    <w:p>
+      <w:pPr>
+        <w:ind w:left="360" w:hanging="360"/>
+        <w:rPr>
+          <w:b/>
+          <w:bCs/>
+          <w:sz w:val="36"/>
+          <w:szCs w:val="36"/>
+        </w:rPr>
+      </w:pPr>
+      <w:r>
+        <w:rPr>
+          <w:b/>
+          <w:bCs/>
+          <w:sz w:val="36"/>
+          <w:szCs w:val="36"/>
+        </w:rPr>
+        <w:t>Unique Features:</w:t>
+      </w:r>
+    </w:p>
+    <w:p>
+      <w:pPr>
+        <w:pStyle w:val="ListParagraph"/>
+        <w:numPr>
+          <w:ilvl w:val="0"/>
+          <w:numId w:val="5"/>
+        </w:numPr>
+        <w:spacing w:after="0"/>
+        <w:rPr>
+          <w:sz w:val="36"/>
+          <w:szCs w:val="36"/>
+        </w:rPr>
+      </w:pPr>
+      <w:r>
+        <w:rPr>
+          <w:sz w:val="36"/>
+          <w:szCs w:val="36"/>
+        </w:rPr>
+        <w:t>Time table Maker</w:t>
+      </w:r>
+    </w:p>
+    <w:p>
+      <w:pPr>
+        <w:pStyle w:val="ListParagraph"/>
+        <w:numPr>
+          <w:ilvl w:val="0"/>
+          <w:numId w:val="5"/>
+        </w:numPr>
+        <w:spacing w:after="0"/>
+        <w:rPr>
+          <w:sz w:val="36"/>
+          <w:szCs w:val="36"/>
+        </w:rPr>
+      </w:pPr>
+      <w:r>
+        <w:rPr>
+          <w:sz w:val="36"/>
+          <w:szCs w:val="36"/>
+        </w:rPr>
+        <w:t>College Predictor</w:t>
+      </w:r>
+    </w:p>
+    <w:p>
+      <w:pPr>
+        <w:pStyle w:val="ListParagraph"/>
+        <w:numPr>
+          <w:ilvl w:val="0"/>
+          <w:numId w:val="5"/>
+        </w:numPr>
+        <w:spacing w:after="0"/>
+        <w:rPr>
+          <w:sz w:val="36"/>
+          <w:szCs w:val="36"/>
+        </w:rPr>
+      </w:pPr>
+      <w:r>
+        <w:rPr>
+          <w:sz w:val="36"/>
+          <w:szCs w:val="36"/>
+        </w:rPr>
+        <w:t>Dynamic Adaptive Test</w:t>
+      </w:r>
+    </w:p>
+    <w:p>
+      <w:pPr>
+        <w:spacing w:before="240"/>
+        <w:rPr>
+          <w:b/>
+          <w:bCs/>
+          <w:sz w:val="36"/>
+          <w:szCs w:val="36"/>
+        </w:rPr>
+      </w:pPr>
+      <w:r>
+        <w:rPr>
+          <w:b/>
+          <w:bCs/>
+          <w:sz w:val="36"/>
+          <w:szCs w:val="36"/>
+        </w:rPr>
+        <w:t>Features:</w:t>
+      </w:r>
+    </w:p>
+    <w:p>
+      <w:pPr>
+        <w:pStyle w:val="ListParagraph"/>
+        <w:numPr>
+          <w:ilvl w:val="0"/>
+          <w:numId w:val="6"/>
+        </w:numPr>
+        <w:rPr>
+          <w:sz w:val="36"/>
+          <w:szCs w:val="36"/>
+        </w:rPr>
+      </w:pPr>
+      <w:r>
+        <w:rPr>
+          <w:sz w:val="36"/>
+          <w:szCs w:val="36"/>
+        </w:rPr>
+        <w:t>Login</w:t>
+      </w:r>
+    </w:p>
+    <w:p>
+      <w:pPr>
+        <w:pStyle w:val="ListParagraph"/>
+        <w:numPr>
+          <w:ilvl w:val="0"/>
+          <w:numId w:val="6"/>
+        </w:numPr>
+        <w:rPr>
+          <w:sz w:val="36"/>
+          <w:szCs w:val="36"/>
+        </w:rPr>
+      </w:pPr>
+      <w:r>
+        <w:rPr>
+          <w:sz w:val="36"/>
+          <w:szCs w:val="36"/>
+        </w:rPr>
+        <w:t>Register</w:t>
+      </w:r>
+    </w:p>
+    <w:p>
+      <w:pPr>
+        <w:pStyle w:val="ListParagraph"/>
+        <w:numPr>
+          <w:ilvl w:val="0"/>
+          <w:numId w:val="6"/>
+        </w:numPr>
+        <w:rPr>
+          <w:sz w:val="36"/>
+          <w:szCs w:val="36"/>
+        </w:rPr>
+      </w:pPr>
+      <w:r>
+        <w:rPr>
+          <w:sz w:val="36"/>
+          <w:szCs w:val="36"/>
+        </w:rPr>
+        <w:t>Score</w:t>
+      </w:r>
+    </w:p>
+    <w:p>
+      <w:pPr>
+        <w:pStyle w:val="ListParagraph"/>
+        <w:numPr>
+          <w:ilvl w:val="0"/>
+          <w:numId w:val="6"/>
+        </w:numPr>
+        <w:rPr>
+          <w:sz w:val="36"/>
+          <w:szCs w:val="36"/>
+        </w:rPr>
+      </w:pPr>
+      <w:r>
+        <w:rPr>
+          <w:sz w:val="36"/>
+          <w:szCs w:val="36"/>
+        </w:rPr>
+        <w:t>Time</w:t>
+      </w:r>
+    </w:p>
+    <w:p>
+      <w:pPr>
+        <w:pStyle w:val="ListParagraph"/>
+        <w:numPr>
+          <w:ilvl w:val="0"/>
+          <w:numId w:val="6"/>
+        </w:numPr>
+        <w:rPr>
+          <w:sz w:val="36"/>
+          <w:szCs w:val="36"/>
+        </w:rPr>
+      </w:pPr>
+      <w:r>
+        <w:rPr>
+          <w:sz w:val="36"/>
+          <w:szCs w:val="36"/>
+        </w:rPr>
+        <w:t>Hints</w:t>
+      </w:r>
+      <w:r>
+        <w:rPr>
+          <w:sz w:val="36"/>
+          <w:szCs w:val="36"/>
+        </w:rPr>
+        <w:t xml:space="preserve"> </w:t>
+      </w:r>
+    </w:p>
+    <w:p>
+      <w:pPr>
+        <w:pStyle w:val="ListParagraph"/>
+        <w:numPr>
+          <w:ilvl w:val="0"/>
+          <w:numId w:val="6"/>
+        </w:numPr>
+        <w:rPr>
+          <w:sz w:val="36"/>
+          <w:szCs w:val="36"/>
+        </w:rPr>
+      </w:pPr>
+      <w:r>
+        <w:rPr>
+          <w:sz w:val="36"/>
+          <w:szCs w:val="36"/>
+        </w:rPr>
+        <w:t>Discussions</w:t>
+      </w:r>
+    </w:p>
+    <w:p>
+      <w:pPr>
+        <w:pStyle w:val="ListParagraph"/>
+        <w:numPr>
+          <w:ilvl w:val="0"/>
+          <w:numId w:val="6"/>
+        </w:numPr>
+        <w:rPr>
+          <w:sz w:val="36"/>
+          <w:szCs w:val="36"/>
+        </w:rPr>
+      </w:pPr>
+      <w:r>
+        <w:rPr>
+          <w:sz w:val="36"/>
+          <w:szCs w:val="36"/>
+        </w:rPr>
+        <w:t>Difficulty Rating</w:t>
+      </w:r>
+    </w:p>
+    <w:p>
+      <w:pPr>
+        <w:pStyle w:val="ListParagraph"/>
+        <w:numPr>
+          <w:ilvl w:val="0"/>
+          <w:numId w:val="6"/>
+        </w:numPr>
+        <w:rPr>
+          <w:sz w:val="36"/>
+          <w:szCs w:val="36"/>
+        </w:rPr>
+      </w:pPr>
+      <w:r>
+        <w:rPr>
+          <w:sz w:val="36"/>
+          <w:szCs w:val="36"/>
+        </w:rPr>
+        <w:t>Score tracking</w:t>
+      </w:r>
+    </w:p>
+    <w:p>
+      <w:pPr>
+        <w:pStyle w:val="ListParagraph"/>
+        <w:numPr>
+          <w:ilvl w:val="0"/>
+          <w:numId w:val="6"/>
+        </w:numPr>
+        <w:rPr>
+          <w:sz w:val="36"/>
+          <w:szCs w:val="36"/>
+        </w:rPr>
+      </w:pPr>
+      <w:r>
+        <w:rPr>
+          <w:sz w:val="36"/>
+          <w:szCs w:val="36"/>
+        </w:rPr>
+        <w:t>Mock Tests</w:t>
+      </w:r>
+    </w:p>
+    <w:p>
+      <w:pPr>
+        <w:pStyle w:val="ListParagraph"/>
+        <w:numPr>
+          <w:ilvl w:val="0"/>
+          <w:numId w:val="6"/>
+        </w:numPr>
+        <w:rPr>
+          <w:sz w:val="36"/>
+          <w:szCs w:val="36"/>
+        </w:rPr>
+      </w:pPr>
+      <w:r>
+        <w:rPr>
+          <w:sz w:val="36"/>
+          <w:szCs w:val="36"/>
+        </w:rPr>
+        <w:t>Problems classification</w:t>
+      </w:r>
+    </w:p>
+    <w:p>
+      <w:pPr>
+        <w:rPr>
+          <w:b/>
+          <w:bCs/>
+          <w:sz w:val="36"/>
+          <w:szCs w:val="36"/>
+        </w:rPr>
+      </w:pPr>
+      <w:r>
+        <w:rPr>
+          <w:b/>
+          <w:bCs/>
+          <w:sz w:val="36"/>
+          <w:szCs w:val="36"/>
+        </w:rPr>
+        <w:t xml:space="preserve">Review </w:t>
+      </w:r>
+      <w:r>
+        <w:rPr>
+          <w:b/>
+          <w:bCs/>
+          <w:sz w:val="36"/>
+          <w:szCs w:val="36"/>
+        </w:rPr>
+        <w:t xml:space="preserve">– </w:t>
+      </w:r>
+      <w:r>
+        <w:rPr>
+          <w:b/>
+          <w:bCs/>
+          <w:sz w:val="36"/>
+          <w:szCs w:val="36"/>
+        </w:rPr>
+        <w:t>1</w:t>
+      </w:r>
+      <w:r>
+        <w:rPr>
+          <w:b/>
+          <w:bCs/>
+          <w:sz w:val="36"/>
+          <w:szCs w:val="36"/>
+        </w:rPr>
+        <w:t>:</w:t>
+      </w:r>
+    </w:p>
+    <w:p>
+      <w:pPr>
+        <w:pStyle w:val="ListParagraph"/>
+        <w:numPr>
+          <w:ilvl w:val="0"/>
+          <w:numId w:val="7"/>
+        </w:numPr>
+        <w:spacing w:after="0"/>
         <w:rPr>
           <w:sz w:val="36"/>
           <w:szCs w:val="36"/>
@@ -321,6 +517,12 @@
     </w:p>
     <w:p>
       <w:pPr>
+        <w:pStyle w:val="ListParagraph"/>
+        <w:numPr>
+          <w:ilvl w:val="0"/>
+          <w:numId w:val="7"/>
+        </w:numPr>
+        <w:spacing w:after="0"/>
         <w:rPr>
           <w:sz w:val="36"/>
           <w:szCs w:val="36"/>
@@ -336,6 +538,12 @@
     </w:p>
     <w:p>
       <w:pPr>
+        <w:pStyle w:val="ListParagraph"/>
+        <w:numPr>
+          <w:ilvl w:val="0"/>
+          <w:numId w:val="7"/>
+        </w:numPr>
+        <w:spacing w:after="0"/>
         <w:rPr>
           <w:sz w:val="36"/>
           <w:szCs w:val="36"/>
@@ -348,6 +556,475 @@
         </w:rPr>
         <w:t>Literature survey</w:t>
       </w:r>
+    </w:p>
+    <w:p>
+      <w:pPr>
+        <w:rPr>
+          <w:b/>
+          <w:bCs/>
+          <w:sz w:val="36"/>
+          <w:szCs w:val="36"/>
+        </w:rPr>
+      </w:pPr>
+      <w:r>
+        <w:rPr>
+          <w:b/>
+          <w:bCs/>
+          <w:sz w:val="36"/>
+          <w:szCs w:val="36"/>
+        </w:rPr>
+        <w:lastRenderedPageBreak/>
+        <w:t>GRE Question Pattern:</w:t>
+      </w:r>
+    </w:p>
+    <w:p>
+      <w:pPr>
+        <w:pStyle w:val="ListParagraph"/>
+        <w:numPr>
+          <w:ilvl w:val="0"/>
+          <w:numId w:val="8"/>
+        </w:numPr>
+        <w:spacing w:after="0"/>
+        <w:rPr>
+          <w:sz w:val="36"/>
+          <w:szCs w:val="36"/>
+        </w:rPr>
+      </w:pPr>
+      <w:r>
+        <w:rPr>
+          <w:sz w:val="36"/>
+          <w:szCs w:val="36"/>
+        </w:rPr>
+        <w:t>Analytical Writing</w:t>
+      </w:r>
+      <w:r>
+        <w:rPr>
+          <w:sz w:val="36"/>
+          <w:szCs w:val="36"/>
+        </w:rPr>
+        <w:t xml:space="preserve"> Assessment</w:t>
+      </w:r>
+      <w:r>
+        <w:rPr>
+          <w:sz w:val="36"/>
+          <w:szCs w:val="36"/>
+        </w:rPr>
+        <w:t>:</w:t>
+      </w:r>
+    </w:p>
+    <w:p>
+      <w:pPr>
+        <w:pStyle w:val="ListParagraph"/>
+        <w:numPr>
+          <w:ilvl w:val="1"/>
+          <w:numId w:val="8"/>
+        </w:numPr>
+        <w:spacing w:after="0"/>
+        <w:rPr>
+          <w:sz w:val="36"/>
+          <w:szCs w:val="36"/>
+        </w:rPr>
+      </w:pPr>
+      <w:r>
+        <w:rPr>
+          <w:sz w:val="36"/>
+          <w:szCs w:val="36"/>
+        </w:rPr>
+        <w:t>Essays (2)</w:t>
+      </w:r>
+    </w:p>
+    <w:p>
+      <w:pPr>
+        <w:pStyle w:val="ListParagraph"/>
+        <w:numPr>
+          <w:ilvl w:val="0"/>
+          <w:numId w:val="8"/>
+        </w:numPr>
+        <w:spacing w:after="0"/>
+        <w:rPr>
+          <w:sz w:val="36"/>
+          <w:szCs w:val="36"/>
+        </w:rPr>
+      </w:pPr>
+      <w:r>
+        <w:rPr>
+          <w:sz w:val="36"/>
+          <w:szCs w:val="36"/>
+        </w:rPr>
+        <w:t>Verbal Section</w:t>
+      </w:r>
+      <w:r>
+        <w:rPr>
+          <w:sz w:val="36"/>
+          <w:szCs w:val="36"/>
+        </w:rPr>
+        <w:t>:</w:t>
+      </w:r>
+    </w:p>
+    <w:p>
+      <w:pPr>
+        <w:pStyle w:val="ListParagraph"/>
+        <w:numPr>
+          <w:ilvl w:val="1"/>
+          <w:numId w:val="8"/>
+        </w:numPr>
+        <w:spacing w:after="0"/>
+        <w:rPr>
+          <w:sz w:val="36"/>
+          <w:szCs w:val="36"/>
+        </w:rPr>
+      </w:pPr>
+      <w:r>
+        <w:rPr>
+          <w:sz w:val="36"/>
+          <w:szCs w:val="36"/>
+        </w:rPr>
+        <w:t>Text Completion (12)</w:t>
+      </w:r>
+    </w:p>
+    <w:p>
+      <w:pPr>
+        <w:pStyle w:val="ListParagraph"/>
+        <w:numPr>
+          <w:ilvl w:val="2"/>
+          <w:numId w:val="8"/>
+        </w:numPr>
+        <w:spacing w:after="0"/>
+        <w:rPr>
+          <w:sz w:val="36"/>
+          <w:szCs w:val="36"/>
+        </w:rPr>
+      </w:pPr>
+      <w:r>
+        <w:rPr>
+          <w:sz w:val="36"/>
+          <w:szCs w:val="36"/>
+        </w:rPr>
+        <w:t>One Blank (4)</w:t>
+      </w:r>
+    </w:p>
+    <w:p>
+      <w:pPr>
+        <w:pStyle w:val="ListParagraph"/>
+        <w:numPr>
+          <w:ilvl w:val="2"/>
+          <w:numId w:val="8"/>
+        </w:numPr>
+        <w:spacing w:after="0"/>
+        <w:rPr>
+          <w:sz w:val="36"/>
+          <w:szCs w:val="36"/>
+        </w:rPr>
+      </w:pPr>
+      <w:r>
+        <w:rPr>
+          <w:sz w:val="36"/>
+          <w:szCs w:val="36"/>
+        </w:rPr>
+        <w:t>Two Blank (4)</w:t>
+      </w:r>
+    </w:p>
+    <w:p>
+      <w:pPr>
+        <w:pStyle w:val="ListParagraph"/>
+        <w:numPr>
+          <w:ilvl w:val="2"/>
+          <w:numId w:val="8"/>
+        </w:numPr>
+        <w:spacing w:after="0"/>
+        <w:rPr>
+          <w:sz w:val="36"/>
+          <w:szCs w:val="36"/>
+        </w:rPr>
+      </w:pPr>
+      <w:r>
+        <w:rPr>
+          <w:sz w:val="36"/>
+          <w:szCs w:val="36"/>
+        </w:rPr>
+        <w:t>Three Blank (4)</w:t>
+      </w:r>
+    </w:p>
+    <w:p>
+      <w:pPr>
+        <w:pStyle w:val="ListParagraph"/>
+        <w:numPr>
+          <w:ilvl w:val="1"/>
+          <w:numId w:val="8"/>
+        </w:numPr>
+        <w:spacing w:after="0"/>
+        <w:rPr>
+          <w:sz w:val="36"/>
+          <w:szCs w:val="36"/>
+        </w:rPr>
+      </w:pPr>
+      <w:r>
+        <w:rPr>
+          <w:sz w:val="36"/>
+          <w:szCs w:val="36"/>
+        </w:rPr>
+        <w:t>Sentence Equivalence (8)</w:t>
+      </w:r>
+    </w:p>
+    <w:p>
+      <w:pPr>
+        <w:pStyle w:val="ListParagraph"/>
+        <w:numPr>
+          <w:ilvl w:val="1"/>
+          <w:numId w:val="8"/>
+        </w:numPr>
+        <w:spacing w:after="0"/>
+        <w:rPr>
+          <w:sz w:val="36"/>
+          <w:szCs w:val="36"/>
+        </w:rPr>
+      </w:pPr>
+      <w:r>
+        <w:rPr>
+          <w:sz w:val="36"/>
+          <w:szCs w:val="36"/>
+        </w:rPr>
+        <w:t>Reading Comprehension (16)</w:t>
+      </w:r>
+    </w:p>
+    <w:p>
+      <w:pPr>
+        <w:pStyle w:val="ListParagraph"/>
+        <w:numPr>
+          <w:ilvl w:val="1"/>
+          <w:numId w:val="8"/>
+        </w:numPr>
+        <w:spacing w:after="0"/>
+        <w:rPr>
+          <w:sz w:val="36"/>
+          <w:szCs w:val="36"/>
+        </w:rPr>
+      </w:pPr>
+      <w:r>
+        <w:rPr>
+          <w:sz w:val="36"/>
+          <w:szCs w:val="36"/>
+        </w:rPr>
+        <w:t>Critical Reasoning (2 – 5)</w:t>
+      </w:r>
+    </w:p>
+    <w:p>
+      <w:pPr>
+        <w:pStyle w:val="ListParagraph"/>
+        <w:numPr>
+          <w:ilvl w:val="0"/>
+          <w:numId w:val="8"/>
+        </w:numPr>
+        <w:spacing w:after="0"/>
+        <w:rPr>
+          <w:sz w:val="36"/>
+          <w:szCs w:val="36"/>
+        </w:rPr>
+      </w:pPr>
+      <w:r>
+        <w:rPr>
+          <w:sz w:val="36"/>
+          <w:szCs w:val="36"/>
+        </w:rPr>
+        <w:t>Quants Section</w:t>
+      </w:r>
+      <w:r>
+        <w:rPr>
+          <w:sz w:val="36"/>
+          <w:szCs w:val="36"/>
+        </w:rPr>
+        <w:t>:</w:t>
+      </w:r>
+    </w:p>
+    <w:p>
+      <w:pPr>
+        <w:pStyle w:val="ListParagraph"/>
+        <w:numPr>
+          <w:ilvl w:val="1"/>
+          <w:numId w:val="8"/>
+        </w:numPr>
+        <w:spacing w:after="0"/>
+        <w:rPr>
+          <w:sz w:val="36"/>
+          <w:szCs w:val="36"/>
+        </w:rPr>
+      </w:pPr>
+      <w:r>
+        <w:rPr>
+          <w:sz w:val="36"/>
+          <w:szCs w:val="36"/>
+        </w:rPr>
+        <w:t>Quantitative Comparison (16 – 18)</w:t>
+      </w:r>
+    </w:p>
+    <w:p>
+      <w:pPr>
+        <w:pStyle w:val="ListParagraph"/>
+        <w:numPr>
+          <w:ilvl w:val="1"/>
+          <w:numId w:val="8"/>
+        </w:numPr>
+        <w:spacing w:after="0"/>
+        <w:rPr>
+          <w:sz w:val="36"/>
+          <w:szCs w:val="36"/>
+        </w:rPr>
+      </w:pPr>
+      <w:r>
+        <w:rPr>
+          <w:sz w:val="36"/>
+          <w:szCs w:val="36"/>
+        </w:rPr>
+        <w:t>Multiple Choice Questions (14 – 16)</w:t>
+      </w:r>
+    </w:p>
+    <w:p>
+      <w:pPr>
+        <w:pStyle w:val="ListParagraph"/>
+        <w:numPr>
+          <w:ilvl w:val="1"/>
+          <w:numId w:val="8"/>
+        </w:numPr>
+        <w:spacing w:after="0"/>
+        <w:rPr>
+          <w:sz w:val="36"/>
+          <w:szCs w:val="36"/>
+        </w:rPr>
+      </w:pPr>
+      <w:r>
+        <w:rPr>
+          <w:sz w:val="36"/>
+          <w:szCs w:val="36"/>
+        </w:rPr>
+        <w:t>Multiple Answer Question (4 – 6)</w:t>
+      </w:r>
+    </w:p>
+    <w:p>
+      <w:pPr>
+        <w:pStyle w:val="ListParagraph"/>
+        <w:numPr>
+          <w:ilvl w:val="1"/>
+          <w:numId w:val="8"/>
+        </w:numPr>
+        <w:spacing w:after="0"/>
+        <w:rPr>
+          <w:sz w:val="36"/>
+          <w:szCs w:val="36"/>
+        </w:rPr>
+      </w:pPr>
+      <w:r>
+        <w:rPr>
+          <w:sz w:val="36"/>
+          <w:szCs w:val="36"/>
+        </w:rPr>
+        <w:t>Numeric Entry Question (2 – 4)</w:t>
+      </w:r>
+    </w:p>
+    <w:p>
+      <w:pPr>
+        <w:spacing w:before="240"/>
+        <w:rPr>
+          <w:b/>
+          <w:bCs/>
+          <w:sz w:val="36"/>
+          <w:szCs w:val="36"/>
+        </w:rPr>
+      </w:pPr>
+      <w:r>
+        <w:rPr>
+          <w:b/>
+          <w:bCs/>
+          <w:sz w:val="36"/>
+          <w:szCs w:val="36"/>
+        </w:rPr>
+        <w:t>SAT</w:t>
+      </w:r>
+      <w:r>
+        <w:rPr>
+          <w:b/>
+          <w:bCs/>
+          <w:sz w:val="36"/>
+          <w:szCs w:val="36"/>
+        </w:rPr>
+        <w:t xml:space="preserve"> Question Pattern:</w:t>
+      </w:r>
+    </w:p>
+    <w:p>
+      <w:pPr>
+        <w:spacing w:before="240"/>
+        <w:rPr>
+          <w:b/>
+          <w:bCs/>
+          <w:sz w:val="36"/>
+          <w:szCs w:val="36"/>
+        </w:rPr>
+      </w:pPr>
+      <w:r>
+        <w:rPr>
+          <w:b/>
+          <w:bCs/>
+          <w:sz w:val="36"/>
+          <w:szCs w:val="36"/>
+        </w:rPr>
+        <w:t>ACT</w:t>
+      </w:r>
+      <w:r>
+        <w:rPr>
+          <w:b/>
+          <w:bCs/>
+          <w:sz w:val="36"/>
+          <w:szCs w:val="36"/>
+        </w:rPr>
+        <w:t xml:space="preserve"> Question Pattern:</w:t>
+      </w:r>
+    </w:p>
+    <w:p>
+      <w:pPr>
+        <w:spacing w:before="240"/>
+        <w:rPr>
+          <w:b/>
+          <w:bCs/>
+          <w:sz w:val="36"/>
+          <w:szCs w:val="36"/>
+        </w:rPr>
+      </w:pPr>
+      <w:r>
+        <w:rPr>
+          <w:b/>
+          <w:bCs/>
+          <w:sz w:val="36"/>
+          <w:szCs w:val="36"/>
+        </w:rPr>
+        <w:t>GMAT</w:t>
+      </w:r>
+      <w:r>
+        <w:rPr>
+          <w:b/>
+          <w:bCs/>
+          <w:sz w:val="36"/>
+          <w:szCs w:val="36"/>
+        </w:rPr>
+        <w:t xml:space="preserve"> Question Pattern:</w:t>
+      </w:r>
+    </w:p>
+    <w:p>
+      <w:pPr>
+        <w:rPr>
+          <w:b/>
+          <w:bCs/>
+          <w:sz w:val="36"/>
+          <w:szCs w:val="36"/>
+        </w:rPr>
+      </w:pPr>
+    </w:p>
+    <w:p>
+      <w:pPr>
+        <w:spacing w:after="0"/>
+        <w:rPr>
+          <w:sz w:val="36"/>
+          <w:szCs w:val="36"/>
+        </w:rPr>
+      </w:pPr>
     </w:p>
     <w:sectPr>
       <w:pgSz w:w="11906" w:h="16838"/>
@@ -362,6 +1039,407 @@
 <file path=word/numbering.xml><?xml version="1.0" encoding="utf-8"?>
 <w:numbering xmlns:wpc="http://schemas.microsoft.com/office/word/2010/wordprocessingCanvas" xmlns:cx="http://schemas.microsoft.com/office/drawing/2014/chartex" xmlns:cx1="http://schemas.microsoft.com/office/drawing/2015/9/8/chartex" xmlns:cx2="http://schemas.microsoft.com/office/drawing/2015/10/21/chartex" xmlns:cx3="http://schemas.microsoft.com/office/drawing/2016/5/9/chartex" xmlns:cx4="http://schemas.microsoft.com/office/drawing/2016/5/10/chartex" xmlns:cx5="http://schemas.microsoft.com/office/drawing/2016/5/11/chartex" xmlns:cx6="http://schemas.microsoft.com/office/drawing/2016/5/12/chartex" xmlns:cx7="http://schemas.microsoft.com/office/drawing/2016/5/13/chartex" xmlns:cx8="http://schemas.microsoft.com/office/drawing/2016/5/14/chartex" xmlns:mc="http://schemas.openxmlformats.org/markup-compatibility/2006" xmlns:aink="http://schemas.microsoft.com/office/drawing/2016/ink" xmlns:am3d="http://schemas.microsoft.com/office/drawing/2017/model3d" xmlns:o="urn:schemas-microsoft-com:office:office" xmlns:oel="http://schemas.microsoft.com/office/2019/extlst" xmlns:r="http://schemas.openxmlformats.org/officeDocument/2006/relationships" xmlns:m="http://schemas.openxmlformats.org/officeDocument/2006/math" xmlns:v="urn:schemas-microsoft-com:vml" xmlns:wp14="http://schemas.microsoft.com/office/word/2010/wordprocessingDrawing" xmlns:wp="http://schemas.openxmlformats.org/drawingml/2006/wordprocessingDrawing" xmlns:w10="urn:schemas-microsoft-com:office:word" xmlns:w="http://schemas.openxmlformats.org/wordprocessingml/2006/main" xmlns:w14="http://schemas.microsoft.com/office/word/2010/wordml" xmlns:w15="http://schemas.microsoft.com/office/word/2012/wordml" xmlns:w16cex="http://schemas.microsoft.com/office/word/2018/wordml/cex" xmlns:w16cid="http://schemas.microsoft.com/office/word/2016/wordml/cid" xmlns:w16="http://schemas.microsoft.com/office/word/2018/wordml" xmlns:w16sdtdh="http://schemas.microsoft.com/office/word/2020/wordml/sdtdatahash" xmlns:w16se="http://schemas.microsoft.com/office/word/2015/wordml/symex" xmlns:wpg="http://schemas.microsoft.com/office/word/2010/wordprocessingGroup" xmlns:wpi="http://schemas.microsoft.com/office/word/2010/wordprocessingInk" xmlns:wne="http://schemas.microsoft.com/office/word/2006/wordml" xmlns:wps="http://schemas.microsoft.com/office/word/2010/wordprocessingShape" mc:Ignorable="w14 w15 w16se w16cid w16 w16cex w16sdtdh wp14">
   <w:abstractNum w:abstractNumId="0" w15:restartNumberingAfterBreak="0">
+    <w:nsid w:val="1FDD1BFF"/>
+    <w:multiLevelType w:val="hybridMultilevel"/>
+    <w:tmpl w:val="BCC8DB3E"/>
+    <w:lvl w:ilvl="0" w:tplc="40090001">
+      <w:start w:val="1"/>
+      <w:numFmt w:val="bullet"/>
+      <w:lvlText w:val=""/>
+      <w:lvlJc w:val="left"/>
+      <w:pPr>
+        <w:ind w:left="720" w:hanging="360"/>
+      </w:pPr>
+      <w:rPr>
+        <w:rFonts w:ascii="Symbol" w:hAnsi="Symbol" w:hint="default"/>
+      </w:rPr>
+    </w:lvl>
+    <w:lvl w:ilvl="1" w:tplc="40090019" w:tentative="1">
+      <w:start w:val="1"/>
+      <w:numFmt w:val="lowerLetter"/>
+      <w:lvlText w:val="%2."/>
+      <w:lvlJc w:val="left"/>
+      <w:pPr>
+        <w:ind w:left="1440" w:hanging="360"/>
+      </w:pPr>
+    </w:lvl>
+    <w:lvl w:ilvl="2" w:tplc="4009001B" w:tentative="1">
+      <w:start w:val="1"/>
+      <w:numFmt w:val="lowerRoman"/>
+      <w:lvlText w:val="%3."/>
+      <w:lvlJc w:val="right"/>
+      <w:pPr>
+        <w:ind w:left="2160" w:hanging="180"/>
+      </w:pPr>
+    </w:lvl>
+    <w:lvl w:ilvl="3" w:tplc="4009000F" w:tentative="1">
+      <w:start w:val="1"/>
+      <w:numFmt w:val="decimal"/>
+      <w:lvlText w:val="%4."/>
+      <w:lvlJc w:val="left"/>
+      <w:pPr>
+        <w:ind w:left="2880" w:hanging="360"/>
+      </w:pPr>
+    </w:lvl>
+    <w:lvl w:ilvl="4" w:tplc="40090019" w:tentative="1">
+      <w:start w:val="1"/>
+      <w:numFmt w:val="lowerLetter"/>
+      <w:lvlText w:val="%5."/>
+      <w:lvlJc w:val="left"/>
+      <w:pPr>
+        <w:ind w:left="3600" w:hanging="360"/>
+      </w:pPr>
+    </w:lvl>
+    <w:lvl w:ilvl="5" w:tplc="4009001B" w:tentative="1">
+      <w:start w:val="1"/>
+      <w:numFmt w:val="lowerRoman"/>
+      <w:lvlText w:val="%6."/>
+      <w:lvlJc w:val="right"/>
+      <w:pPr>
+        <w:ind w:left="4320" w:hanging="180"/>
+      </w:pPr>
+    </w:lvl>
+    <w:lvl w:ilvl="6" w:tplc="4009000F" w:tentative="1">
+      <w:start w:val="1"/>
+      <w:numFmt w:val="decimal"/>
+      <w:lvlText w:val="%7."/>
+      <w:lvlJc w:val="left"/>
+      <w:pPr>
+        <w:ind w:left="5040" w:hanging="360"/>
+      </w:pPr>
+    </w:lvl>
+    <w:lvl w:ilvl="7" w:tplc="40090019" w:tentative="1">
+      <w:start w:val="1"/>
+      <w:numFmt w:val="lowerLetter"/>
+      <w:lvlText w:val="%8."/>
+      <w:lvlJc w:val="left"/>
+      <w:pPr>
+        <w:ind w:left="5760" w:hanging="360"/>
+      </w:pPr>
+    </w:lvl>
+    <w:lvl w:ilvl="8" w:tplc="4009001B" w:tentative="1">
+      <w:start w:val="1"/>
+      <w:numFmt w:val="lowerRoman"/>
+      <w:lvlText w:val="%9."/>
+      <w:lvlJc w:val="right"/>
+      <w:pPr>
+        <w:ind w:left="6480" w:hanging="180"/>
+      </w:pPr>
+    </w:lvl>
+  </w:abstractNum>
+  <w:abstractNum w:abstractNumId="1" w15:restartNumberingAfterBreak="0">
+    <w:nsid w:val="2E565DFB"/>
+    <w:multiLevelType w:val="hybridMultilevel"/>
+    <w:tmpl w:val="7D9094F8"/>
+    <w:lvl w:ilvl="0" w:tplc="4009000F">
+      <w:start w:val="1"/>
+      <w:numFmt w:val="decimal"/>
+      <w:lvlText w:val="%1."/>
+      <w:lvlJc w:val="left"/>
+      <w:pPr>
+        <w:ind w:left="720" w:hanging="360"/>
+      </w:pPr>
+    </w:lvl>
+    <w:lvl w:ilvl="1" w:tplc="40090019" w:tentative="1">
+      <w:start w:val="1"/>
+      <w:numFmt w:val="lowerLetter"/>
+      <w:lvlText w:val="%2."/>
+      <w:lvlJc w:val="left"/>
+      <w:pPr>
+        <w:ind w:left="1440" w:hanging="360"/>
+      </w:pPr>
+    </w:lvl>
+    <w:lvl w:ilvl="2" w:tplc="4009001B" w:tentative="1">
+      <w:start w:val="1"/>
+      <w:numFmt w:val="lowerRoman"/>
+      <w:lvlText w:val="%3."/>
+      <w:lvlJc w:val="right"/>
+      <w:pPr>
+        <w:ind w:left="2160" w:hanging="180"/>
+      </w:pPr>
+    </w:lvl>
+    <w:lvl w:ilvl="3" w:tplc="4009000F" w:tentative="1">
+      <w:start w:val="1"/>
+      <w:numFmt w:val="decimal"/>
+      <w:lvlText w:val="%4."/>
+      <w:lvlJc w:val="left"/>
+      <w:pPr>
+        <w:ind w:left="2880" w:hanging="360"/>
+      </w:pPr>
+    </w:lvl>
+    <w:lvl w:ilvl="4" w:tplc="40090019" w:tentative="1">
+      <w:start w:val="1"/>
+      <w:numFmt w:val="lowerLetter"/>
+      <w:lvlText w:val="%5."/>
+      <w:lvlJc w:val="left"/>
+      <w:pPr>
+        <w:ind w:left="3600" w:hanging="360"/>
+      </w:pPr>
+    </w:lvl>
+    <w:lvl w:ilvl="5" w:tplc="4009001B" w:tentative="1">
+      <w:start w:val="1"/>
+      <w:numFmt w:val="lowerRoman"/>
+      <w:lvlText w:val="%6."/>
+      <w:lvlJc w:val="right"/>
+      <w:pPr>
+        <w:ind w:left="4320" w:hanging="180"/>
+      </w:pPr>
+    </w:lvl>
+    <w:lvl w:ilvl="6" w:tplc="4009000F" w:tentative="1">
+      <w:start w:val="1"/>
+      <w:numFmt w:val="decimal"/>
+      <w:lvlText w:val="%7."/>
+      <w:lvlJc w:val="left"/>
+      <w:pPr>
+        <w:ind w:left="5040" w:hanging="360"/>
+      </w:pPr>
+    </w:lvl>
+    <w:lvl w:ilvl="7" w:tplc="40090019" w:tentative="1">
+      <w:start w:val="1"/>
+      <w:numFmt w:val="lowerLetter"/>
+      <w:lvlText w:val="%8."/>
+      <w:lvlJc w:val="left"/>
+      <w:pPr>
+        <w:ind w:left="5760" w:hanging="360"/>
+      </w:pPr>
+    </w:lvl>
+    <w:lvl w:ilvl="8" w:tplc="4009001B" w:tentative="1">
+      <w:start w:val="1"/>
+      <w:numFmt w:val="lowerRoman"/>
+      <w:lvlText w:val="%9."/>
+      <w:lvlJc w:val="right"/>
+      <w:pPr>
+        <w:ind w:left="6480" w:hanging="180"/>
+      </w:pPr>
+    </w:lvl>
+  </w:abstractNum>
+  <w:abstractNum w:abstractNumId="2" w15:restartNumberingAfterBreak="0">
+    <w:nsid w:val="2EA3660C"/>
+    <w:multiLevelType w:val="hybridMultilevel"/>
+    <w:tmpl w:val="462A20F8"/>
+    <w:lvl w:ilvl="0" w:tplc="40090001">
+      <w:start w:val="1"/>
+      <w:numFmt w:val="bullet"/>
+      <w:lvlText w:val=""/>
+      <w:lvlJc w:val="left"/>
+      <w:pPr>
+        <w:ind w:left="720" w:hanging="360"/>
+      </w:pPr>
+      <w:rPr>
+        <w:rFonts w:ascii="Symbol" w:hAnsi="Symbol" w:hint="default"/>
+      </w:rPr>
+    </w:lvl>
+    <w:lvl w:ilvl="1" w:tplc="40090003" w:tentative="1">
+      <w:start w:val="1"/>
+      <w:numFmt w:val="bullet"/>
+      <w:lvlText w:val="o"/>
+      <w:lvlJc w:val="left"/>
+      <w:pPr>
+        <w:ind w:left="1440" w:hanging="360"/>
+      </w:pPr>
+      <w:rPr>
+        <w:rFonts w:ascii="Courier New" w:hAnsi="Courier New" w:cs="Courier New" w:hint="default"/>
+      </w:rPr>
+    </w:lvl>
+    <w:lvl w:ilvl="2" w:tplc="40090005" w:tentative="1">
+      <w:start w:val="1"/>
+      <w:numFmt w:val="bullet"/>
+      <w:lvlText w:val=""/>
+      <w:lvlJc w:val="left"/>
+      <w:pPr>
+        <w:ind w:left="2160" w:hanging="360"/>
+      </w:pPr>
+      <w:rPr>
+        <w:rFonts w:ascii="Wingdings" w:hAnsi="Wingdings" w:hint="default"/>
+      </w:rPr>
+    </w:lvl>
+    <w:lvl w:ilvl="3" w:tplc="40090001" w:tentative="1">
+      <w:start w:val="1"/>
+      <w:numFmt w:val="bullet"/>
+      <w:lvlText w:val=""/>
+      <w:lvlJc w:val="left"/>
+      <w:pPr>
+        <w:ind w:left="2880" w:hanging="360"/>
+      </w:pPr>
+      <w:rPr>
+        <w:rFonts w:ascii="Symbol" w:hAnsi="Symbol" w:hint="default"/>
+      </w:rPr>
+    </w:lvl>
+    <w:lvl w:ilvl="4" w:tplc="40090003" w:tentative="1">
+      <w:start w:val="1"/>
+      <w:numFmt w:val="bullet"/>
+      <w:lvlText w:val="o"/>
+      <w:lvlJc w:val="left"/>
+      <w:pPr>
+        <w:ind w:left="3600" w:hanging="360"/>
+      </w:pPr>
+      <w:rPr>
+        <w:rFonts w:ascii="Courier New" w:hAnsi="Courier New" w:cs="Courier New" w:hint="default"/>
+      </w:rPr>
+    </w:lvl>
+    <w:lvl w:ilvl="5" w:tplc="40090005" w:tentative="1">
+      <w:start w:val="1"/>
+      <w:numFmt w:val="bullet"/>
+      <w:lvlText w:val=""/>
+      <w:lvlJc w:val="left"/>
+      <w:pPr>
+        <w:ind w:left="4320" w:hanging="360"/>
+      </w:pPr>
+      <w:rPr>
+        <w:rFonts w:ascii="Wingdings" w:hAnsi="Wingdings" w:hint="default"/>
+      </w:rPr>
+    </w:lvl>
+    <w:lvl w:ilvl="6" w:tplc="40090001" w:tentative="1">
+      <w:start w:val="1"/>
+      <w:numFmt w:val="bullet"/>
+      <w:lvlText w:val=""/>
+      <w:lvlJc w:val="left"/>
+      <w:pPr>
+        <w:ind w:left="5040" w:hanging="360"/>
+      </w:pPr>
+      <w:rPr>
+        <w:rFonts w:ascii="Symbol" w:hAnsi="Symbol" w:hint="default"/>
+      </w:rPr>
+    </w:lvl>
+    <w:lvl w:ilvl="7" w:tplc="40090003" w:tentative="1">
+      <w:start w:val="1"/>
+      <w:numFmt w:val="bullet"/>
+      <w:lvlText w:val="o"/>
+      <w:lvlJc w:val="left"/>
+      <w:pPr>
+        <w:ind w:left="5760" w:hanging="360"/>
+      </w:pPr>
+      <w:rPr>
+        <w:rFonts w:ascii="Courier New" w:hAnsi="Courier New" w:cs="Courier New" w:hint="default"/>
+      </w:rPr>
+    </w:lvl>
+    <w:lvl w:ilvl="8" w:tplc="40090005" w:tentative="1">
+      <w:start w:val="1"/>
+      <w:numFmt w:val="bullet"/>
+      <w:lvlText w:val=""/>
+      <w:lvlJc w:val="left"/>
+      <w:pPr>
+        <w:ind w:left="6480" w:hanging="360"/>
+      </w:pPr>
+      <w:rPr>
+        <w:rFonts w:ascii="Wingdings" w:hAnsi="Wingdings" w:hint="default"/>
+      </w:rPr>
+    </w:lvl>
+  </w:abstractNum>
+  <w:abstractNum w:abstractNumId="3" w15:restartNumberingAfterBreak="0">
+    <w:nsid w:val="338B0B92"/>
+    <w:multiLevelType w:val="hybridMultilevel"/>
+    <w:tmpl w:val="57D4B71E"/>
+    <w:lvl w:ilvl="0" w:tplc="40090001">
+      <w:start w:val="1"/>
+      <w:numFmt w:val="bullet"/>
+      <w:lvlText w:val=""/>
+      <w:lvlJc w:val="left"/>
+      <w:pPr>
+        <w:ind w:left="720" w:hanging="360"/>
+      </w:pPr>
+      <w:rPr>
+        <w:rFonts w:ascii="Symbol" w:hAnsi="Symbol" w:hint="default"/>
+      </w:rPr>
+    </w:lvl>
+    <w:lvl w:ilvl="1" w:tplc="40090003">
+      <w:start w:val="1"/>
+      <w:numFmt w:val="bullet"/>
+      <w:lvlText w:val="o"/>
+      <w:lvlJc w:val="left"/>
+      <w:pPr>
+        <w:ind w:left="1440" w:hanging="360"/>
+      </w:pPr>
+      <w:rPr>
+        <w:rFonts w:ascii="Courier New" w:hAnsi="Courier New" w:cs="Courier New" w:hint="default"/>
+      </w:rPr>
+    </w:lvl>
+    <w:lvl w:ilvl="2" w:tplc="40090005">
+      <w:start w:val="1"/>
+      <w:numFmt w:val="bullet"/>
+      <w:lvlText w:val=""/>
+      <w:lvlJc w:val="left"/>
+      <w:pPr>
+        <w:ind w:left="2160" w:hanging="360"/>
+      </w:pPr>
+      <w:rPr>
+        <w:rFonts w:ascii="Wingdings" w:hAnsi="Wingdings" w:hint="default"/>
+      </w:rPr>
+    </w:lvl>
+    <w:lvl w:ilvl="3" w:tplc="40090001" w:tentative="1">
+      <w:start w:val="1"/>
+      <w:numFmt w:val="bullet"/>
+      <w:lvlText w:val=""/>
+      <w:lvlJc w:val="left"/>
+      <w:pPr>
+        <w:ind w:left="2880" w:hanging="360"/>
+      </w:pPr>
+      <w:rPr>
+        <w:rFonts w:ascii="Symbol" w:hAnsi="Symbol" w:hint="default"/>
+      </w:rPr>
+    </w:lvl>
+    <w:lvl w:ilvl="4" w:tplc="40090003" w:tentative="1">
+      <w:start w:val="1"/>
+      <w:numFmt w:val="bullet"/>
+      <w:lvlText w:val="o"/>
+      <w:lvlJc w:val="left"/>
+      <w:pPr>
+        <w:ind w:left="3600" w:hanging="360"/>
+      </w:pPr>
+      <w:rPr>
+        <w:rFonts w:ascii="Courier New" w:hAnsi="Courier New" w:cs="Courier New" w:hint="default"/>
+      </w:rPr>
+    </w:lvl>
+    <w:lvl w:ilvl="5" w:tplc="40090005" w:tentative="1">
+      <w:start w:val="1"/>
+      <w:numFmt w:val="bullet"/>
+      <w:lvlText w:val=""/>
+      <w:lvlJc w:val="left"/>
+      <w:pPr>
+        <w:ind w:left="4320" w:hanging="360"/>
+      </w:pPr>
+      <w:rPr>
+        <w:rFonts w:ascii="Wingdings" w:hAnsi="Wingdings" w:hint="default"/>
+      </w:rPr>
+    </w:lvl>
+    <w:lvl w:ilvl="6" w:tplc="40090001" w:tentative="1">
+      <w:start w:val="1"/>
+      <w:numFmt w:val="bullet"/>
+      <w:lvlText w:val=""/>
+      <w:lvlJc w:val="left"/>
+      <w:pPr>
+        <w:ind w:left="5040" w:hanging="360"/>
+      </w:pPr>
+      <w:rPr>
+        <w:rFonts w:ascii="Symbol" w:hAnsi="Symbol" w:hint="default"/>
+      </w:rPr>
+    </w:lvl>
+    <w:lvl w:ilvl="7" w:tplc="40090003" w:tentative="1">
+      <w:start w:val="1"/>
+      <w:numFmt w:val="bullet"/>
+      <w:lvlText w:val="o"/>
+      <w:lvlJc w:val="left"/>
+      <w:pPr>
+        <w:ind w:left="5760" w:hanging="360"/>
+      </w:pPr>
+      <w:rPr>
+        <w:rFonts w:ascii="Courier New" w:hAnsi="Courier New" w:cs="Courier New" w:hint="default"/>
+      </w:rPr>
+    </w:lvl>
+    <w:lvl w:ilvl="8" w:tplc="40090005" w:tentative="1">
+      <w:start w:val="1"/>
+      <w:numFmt w:val="bullet"/>
+      <w:lvlText w:val=""/>
+      <w:lvlJc w:val="left"/>
+      <w:pPr>
+        <w:ind w:left="6480" w:hanging="360"/>
+      </w:pPr>
+      <w:rPr>
+        <w:rFonts w:ascii="Wingdings" w:hAnsi="Wingdings" w:hint="default"/>
+      </w:rPr>
+    </w:lvl>
+  </w:abstractNum>
+  <w:abstractNum w:abstractNumId="4" w15:restartNumberingAfterBreak="0">
     <w:nsid w:val="3BB66C3C"/>
     <w:multiLevelType w:val="hybridMultilevel"/>
     <w:tmpl w:val="63567550"/>
@@ -450,7 +1528,7 @@
       </w:pPr>
     </w:lvl>
   </w:abstractNum>
-  <w:abstractNum w:abstractNumId="1" w15:restartNumberingAfterBreak="0">
+  <w:abstractNum w:abstractNumId="5" w15:restartNumberingAfterBreak="0">
     <w:nsid w:val="480C2D53"/>
     <w:multiLevelType w:val="hybridMultilevel"/>
     <w:tmpl w:val="E430BD94"/>
@@ -539,11 +1617,201 @@
       </w:pPr>
     </w:lvl>
   </w:abstractNum>
+  <w:abstractNum w:abstractNumId="6" w15:restartNumberingAfterBreak="0">
+    <w:nsid w:val="5E732BC1"/>
+    <w:multiLevelType w:val="hybridMultilevel"/>
+    <w:tmpl w:val="875A1646"/>
+    <w:lvl w:ilvl="0" w:tplc="4009000F">
+      <w:start w:val="1"/>
+      <w:numFmt w:val="decimal"/>
+      <w:lvlText w:val="%1."/>
+      <w:lvlJc w:val="left"/>
+      <w:pPr>
+        <w:ind w:left="720" w:hanging="360"/>
+      </w:pPr>
+    </w:lvl>
+    <w:lvl w:ilvl="1" w:tplc="40090019" w:tentative="1">
+      <w:start w:val="1"/>
+      <w:numFmt w:val="lowerLetter"/>
+      <w:lvlText w:val="%2."/>
+      <w:lvlJc w:val="left"/>
+      <w:pPr>
+        <w:ind w:left="1440" w:hanging="360"/>
+      </w:pPr>
+    </w:lvl>
+    <w:lvl w:ilvl="2" w:tplc="4009001B" w:tentative="1">
+      <w:start w:val="1"/>
+      <w:numFmt w:val="lowerRoman"/>
+      <w:lvlText w:val="%3."/>
+      <w:lvlJc w:val="right"/>
+      <w:pPr>
+        <w:ind w:left="2160" w:hanging="180"/>
+      </w:pPr>
+    </w:lvl>
+    <w:lvl w:ilvl="3" w:tplc="4009000F" w:tentative="1">
+      <w:start w:val="1"/>
+      <w:numFmt w:val="decimal"/>
+      <w:lvlText w:val="%4."/>
+      <w:lvlJc w:val="left"/>
+      <w:pPr>
+        <w:ind w:left="2880" w:hanging="360"/>
+      </w:pPr>
+    </w:lvl>
+    <w:lvl w:ilvl="4" w:tplc="40090019" w:tentative="1">
+      <w:start w:val="1"/>
+      <w:numFmt w:val="lowerLetter"/>
+      <w:lvlText w:val="%5."/>
+      <w:lvlJc w:val="left"/>
+      <w:pPr>
+        <w:ind w:left="3600" w:hanging="360"/>
+      </w:pPr>
+    </w:lvl>
+    <w:lvl w:ilvl="5" w:tplc="4009001B" w:tentative="1">
+      <w:start w:val="1"/>
+      <w:numFmt w:val="lowerRoman"/>
+      <w:lvlText w:val="%6."/>
+      <w:lvlJc w:val="right"/>
+      <w:pPr>
+        <w:ind w:left="4320" w:hanging="180"/>
+      </w:pPr>
+    </w:lvl>
+    <w:lvl w:ilvl="6" w:tplc="4009000F" w:tentative="1">
+      <w:start w:val="1"/>
+      <w:numFmt w:val="decimal"/>
+      <w:lvlText w:val="%7."/>
+      <w:lvlJc w:val="left"/>
+      <w:pPr>
+        <w:ind w:left="5040" w:hanging="360"/>
+      </w:pPr>
+    </w:lvl>
+    <w:lvl w:ilvl="7" w:tplc="40090019" w:tentative="1">
+      <w:start w:val="1"/>
+      <w:numFmt w:val="lowerLetter"/>
+      <w:lvlText w:val="%8."/>
+      <w:lvlJc w:val="left"/>
+      <w:pPr>
+        <w:ind w:left="5760" w:hanging="360"/>
+      </w:pPr>
+    </w:lvl>
+    <w:lvl w:ilvl="8" w:tplc="4009001B" w:tentative="1">
+      <w:start w:val="1"/>
+      <w:numFmt w:val="lowerRoman"/>
+      <w:lvlText w:val="%9."/>
+      <w:lvlJc w:val="right"/>
+      <w:pPr>
+        <w:ind w:left="6480" w:hanging="180"/>
+      </w:pPr>
+    </w:lvl>
+  </w:abstractNum>
+  <w:abstractNum w:abstractNumId="7" w15:restartNumberingAfterBreak="0">
+    <w:nsid w:val="689E529D"/>
+    <w:multiLevelType w:val="hybridMultilevel"/>
+    <w:tmpl w:val="3722A4F8"/>
+    <w:lvl w:ilvl="0" w:tplc="4009000F">
+      <w:start w:val="1"/>
+      <w:numFmt w:val="decimal"/>
+      <w:lvlText w:val="%1."/>
+      <w:lvlJc w:val="left"/>
+      <w:pPr>
+        <w:ind w:left="720" w:hanging="360"/>
+      </w:pPr>
+    </w:lvl>
+    <w:lvl w:ilvl="1" w:tplc="40090019" w:tentative="1">
+      <w:start w:val="1"/>
+      <w:numFmt w:val="lowerLetter"/>
+      <w:lvlText w:val="%2."/>
+      <w:lvlJc w:val="left"/>
+      <w:pPr>
+        <w:ind w:left="1440" w:hanging="360"/>
+      </w:pPr>
+    </w:lvl>
+    <w:lvl w:ilvl="2" w:tplc="4009001B" w:tentative="1">
+      <w:start w:val="1"/>
+      <w:numFmt w:val="lowerRoman"/>
+      <w:lvlText w:val="%3."/>
+      <w:lvlJc w:val="right"/>
+      <w:pPr>
+        <w:ind w:left="2160" w:hanging="180"/>
+      </w:pPr>
+    </w:lvl>
+    <w:lvl w:ilvl="3" w:tplc="4009000F" w:tentative="1">
+      <w:start w:val="1"/>
+      <w:numFmt w:val="decimal"/>
+      <w:lvlText w:val="%4."/>
+      <w:lvlJc w:val="left"/>
+      <w:pPr>
+        <w:ind w:left="2880" w:hanging="360"/>
+      </w:pPr>
+    </w:lvl>
+    <w:lvl w:ilvl="4" w:tplc="40090019" w:tentative="1">
+      <w:start w:val="1"/>
+      <w:numFmt w:val="lowerLetter"/>
+      <w:lvlText w:val="%5."/>
+      <w:lvlJc w:val="left"/>
+      <w:pPr>
+        <w:ind w:left="3600" w:hanging="360"/>
+      </w:pPr>
+    </w:lvl>
+    <w:lvl w:ilvl="5" w:tplc="4009001B" w:tentative="1">
+      <w:start w:val="1"/>
+      <w:numFmt w:val="lowerRoman"/>
+      <w:lvlText w:val="%6."/>
+      <w:lvlJc w:val="right"/>
+      <w:pPr>
+        <w:ind w:left="4320" w:hanging="180"/>
+      </w:pPr>
+    </w:lvl>
+    <w:lvl w:ilvl="6" w:tplc="4009000F" w:tentative="1">
+      <w:start w:val="1"/>
+      <w:numFmt w:val="decimal"/>
+      <w:lvlText w:val="%7."/>
+      <w:lvlJc w:val="left"/>
+      <w:pPr>
+        <w:ind w:left="5040" w:hanging="360"/>
+      </w:pPr>
+    </w:lvl>
+    <w:lvl w:ilvl="7" w:tplc="40090019" w:tentative="1">
+      <w:start w:val="1"/>
+      <w:numFmt w:val="lowerLetter"/>
+      <w:lvlText w:val="%8."/>
+      <w:lvlJc w:val="left"/>
+      <w:pPr>
+        <w:ind w:left="5760" w:hanging="360"/>
+      </w:pPr>
+    </w:lvl>
+    <w:lvl w:ilvl="8" w:tplc="4009001B" w:tentative="1">
+      <w:start w:val="1"/>
+      <w:numFmt w:val="lowerRoman"/>
+      <w:lvlText w:val="%9."/>
+      <w:lvlJc w:val="right"/>
+      <w:pPr>
+        <w:ind w:left="6480" w:hanging="180"/>
+      </w:pPr>
+    </w:lvl>
+  </w:abstractNum>
   <w:num w:numId="1" w16cid:durableId="1824005489">
+    <w:abstractNumId w:val="4"/>
+  </w:num>
+  <w:num w:numId="2" w16cid:durableId="1458526555">
+    <w:abstractNumId w:val="5"/>
+  </w:num>
+  <w:num w:numId="3" w16cid:durableId="105538057">
+    <w:abstractNumId w:val="1"/>
+  </w:num>
+  <w:num w:numId="4" w16cid:durableId="1095898574">
+    <w:abstractNumId w:val="2"/>
+  </w:num>
+  <w:num w:numId="5" w16cid:durableId="846015699">
+    <w:abstractNumId w:val="6"/>
+  </w:num>
+  <w:num w:numId="6" w16cid:durableId="2004694937">
     <w:abstractNumId w:val="0"/>
   </w:num>
-  <w:num w:numId="2" w16cid:durableId="1458526555">
-    <w:abstractNumId w:val="1"/>
+  <w:num w:numId="7" w16cid:durableId="1116675973">
+    <w:abstractNumId w:val="7"/>
+  </w:num>
+  <w:num w:numId="8" w16cid:durableId="1486166815">
+    <w:abstractNumId w:val="3"/>
   </w:num>
 </w:numbering>
 </file>

</xml_diff>